<commit_message>
Added better CV template, fixed visual bugs.
</commit_message>
<xml_diff>
--- a/document-templates/CvTemplate.docx
+++ b/document-templates/CvTemplate.docx
@@ -92,15 +92,7 @@
           <w:rPr>
             <w:noProof/>
           </w:rPr>
-          <w:t>«${phone}</w:t>
-        </w:r>
-        <w:bookmarkStart w:id="0" w:name="_GoBack"/>
-        <w:bookmarkEnd w:id="0"/>
-        <w:r>
-          <w:rPr>
-            <w:noProof/>
-          </w:rPr>
-          <w:t>»</w:t>
+          <w:t>«${phone}»</w:t>
         </w:r>
       </w:fldSimple>
       <w:r>
@@ -194,16 +186,93 @@
       <w:r>
         <w:t>Education</w:t>
       </w:r>
+      <w:r>
+        <w:fldChar w:fldCharType="begin"/>
+      </w:r>
+      <w:r>
+        <w:instrText xml:space="preserve"> MERGEFIELD  "#foreach($e in ${education})"  \* MERGEFORMAT </w:instrText>
+      </w:r>
+      <w:r>
+        <w:fldChar w:fldCharType="separate"/>
+      </w:r>
+      <w:r>
+        <w:rPr>
+          <w:noProof/>
+        </w:rPr>
+        <w:t>«#foreach($e in ${education})»</w:t>
+      </w:r>
+      <w:r>
+        <w:rPr>
+          <w:noProof/>
+        </w:rPr>
+        <w:fldChar w:fldCharType="end"/>
+      </w:r>
     </w:p>
     <w:p>
-      <w:fldSimple w:instr=" MERGEFIELD  ${education}  \* MERGEFORMAT ">
+      <w:pPr>
+        <w:pStyle w:val="ListParagraph"/>
+        <w:numPr>
+          <w:ilvl w:val="0"/>
+          <w:numId w:val="18"/>
+        </w:numPr>
+        <w:rPr>
+          <w:noProof/>
+        </w:rPr>
+      </w:pPr>
+      <w:fldSimple w:instr=" MERGEFIELD  ${e.name}  \* MERGEFORMAT ">
         <w:r>
           <w:rPr>
             <w:noProof/>
           </w:rPr>
-          <w:t>«${education}»</w:t>
+          <w:t>«${e.name}»</w:t>
         </w:r>
       </w:fldSimple>
+      <w:r>
+        <w:t xml:space="preserve"> (from </w:t>
+      </w:r>
+      <w:fldSimple w:instr=" MERGEFIELD  ${e.fromDate}  \* MERGEFORMAT ">
+        <w:r>
+          <w:rPr>
+            <w:noProof/>
+          </w:rPr>
+          <w:t>«${e.fromDate}»</w:t>
+        </w:r>
+      </w:fldSimple>
+      <w:r>
+        <w:t xml:space="preserve"> to </w:t>
+      </w:r>
+      <w:fldSimple w:instr=" MERGEFIELD  ${e.toDate}  \* MERGEFORMAT ">
+        <w:r>
+          <w:rPr>
+            <w:noProof/>
+          </w:rPr>
+          <w:t>«${e.toDate}»</w:t>
+        </w:r>
+      </w:fldSimple>
+      <w:r>
+        <w:t>)</w:t>
+      </w:r>
+      <w:r>
+        <w:fldChar w:fldCharType="begin"/>
+      </w:r>
+      <w:r>
+        <w:instrText xml:space="preserve"> MERGEFIELD  #end  \* MERGEFORMAT </w:instrText>
+      </w:r>
+      <w:r>
+        <w:fldChar w:fldCharType="separate"/>
+      </w:r>
+      <w:r>
+        <w:rPr>
+          <w:noProof/>
+        </w:rPr>
+        <w:t>«#end»</w:t>
+      </w:r>
+      <w:r>
+        <w:rPr>
+          <w:noProof/>
+        </w:rPr>
+        <w:fldChar w:fldCharType="end"/>
+      </w:r>
     </w:p>
     <w:p>
       <w:pPr>
@@ -212,16 +281,106 @@
       <w:r>
         <w:t>Experience</w:t>
       </w:r>
+      <w:r>
+        <w:fldChar w:fldCharType="begin"/>
+      </w:r>
+      <w:r>
+        <w:instrText xml:space="preserve"> MERGEFIELD  "#f</w:instrText>
+      </w:r>
+      <w:r>
+        <w:instrText xml:space="preserve">oreach($e in ${experience})"  \* MERGEFORMAT </w:instrText>
+      </w:r>
+      <w:r>
+        <w:fldChar w:fldCharType="separate"/>
+      </w:r>
+      <w:r>
+        <w:rPr>
+          <w:noProof/>
+        </w:rPr>
+        <w:t>«#foreach($e in ${experience})»</w:t>
+      </w:r>
+      <w:r>
+        <w:rPr>
+          <w:noProof/>
+        </w:rPr>
+        <w:fldChar w:fldCharType="end"/>
+      </w:r>
     </w:p>
     <w:p>
-      <w:fldSimple w:instr=" MERGEFIELD  ${experience}  \* MERGEFORMAT ">
+      <w:pPr>
+        <w:pStyle w:val="ListParagraph"/>
+        <w:numPr>
+          <w:ilvl w:val="0"/>
+          <w:numId w:val="16"/>
+        </w:numPr>
+      </w:pPr>
+      <w:r>
+        <w:fldChar w:fldCharType="begin"/>
+      </w:r>
+      <w:r>
+        <w:instrText xml:space="preserve"> MERGEFIELD  ${e.name}  \* MERGEFORMAT </w:instrText>
+      </w:r>
+      <w:r>
+        <w:fldChar w:fldCharType="separate"/>
+      </w:r>
+      <w:r>
+        <w:rPr>
+          <w:noProof/>
+        </w:rPr>
+        <w:t>«${e.name}»</w:t>
+      </w:r>
+      <w:r>
+        <w:rPr>
+          <w:noProof/>
+        </w:rPr>
+        <w:fldChar w:fldCharType="end"/>
+      </w:r>
+      <w:r>
+        <w:t xml:space="preserve"> (from </w:t>
+      </w:r>
+      <w:fldSimple w:instr=" MERGEFIELD  ${e.fromDate}  \* MERGEFORMAT ">
         <w:r>
           <w:rPr>
             <w:noProof/>
           </w:rPr>
-          <w:t>«${experience}»</w:t>
+          <w:t>«${e.fromDate}»</w:t>
         </w:r>
       </w:fldSimple>
+      <w:r>
+        <w:t xml:space="preserve"> to </w:t>
+      </w:r>
+      <w:fldSimple w:instr=" MERGEFIELD  ${e.toDate}  \* MERGEFORMAT ">
+        <w:r>
+          <w:rPr>
+            <w:noProof/>
+          </w:rPr>
+          <w:t>«${e.toDate}»</w:t>
+        </w:r>
+      </w:fldSimple>
+      <w:r>
+        <w:t>)</w:t>
+      </w:r>
+      <w:r>
+        <w:fldChar w:fldCharType="begin"/>
+      </w:r>
+      <w:r>
+        <w:instrText xml:space="preserve"> MERGEFIELD  #end  \* MERGEFORMAT </w:instrText>
+      </w:r>
+      <w:r>
+        <w:fldChar w:fldCharType="separate"/>
+      </w:r>
+      <w:r>
+        <w:rPr>
+          <w:noProof/>
+        </w:rPr>
+        <w:t>«#end»</w:t>
+      </w:r>
+      <w:r>
+        <w:rPr>
+          <w:noProof/>
+        </w:rPr>
+        <w:fldChar w:fldCharType="end"/>
+      </w:r>
     </w:p>
     <w:p>
       <w:pPr>
@@ -230,16 +389,122 @@
       <w:r>
         <w:t>Awards &amp; Acknowledgements</w:t>
       </w:r>
+      <w:bookmarkStart w:id="0" w:name="_GoBack"/>
+      <w:bookmarkEnd w:id="0"/>
+      <w:r>
+        <w:fldChar w:fldCharType="begin"/>
+      </w:r>
+      <w:r>
+        <w:instrText xml:space="preserve"> MERGEFIELD  "#foreach($a in ${awards})"  \* MERGEFORMAT </w:instrText>
+      </w:r>
+      <w:r>
+        <w:fldChar w:fldCharType="separate"/>
+      </w:r>
+      <w:r>
+        <w:rPr>
+          <w:noProof/>
+        </w:rPr>
+        <w:t>«#foreach($a in ${awards})»</w:t>
+      </w:r>
+      <w:r>
+        <w:rPr>
+          <w:noProof/>
+        </w:rPr>
+        <w:fldChar w:fldCharType="end"/>
+      </w:r>
     </w:p>
     <w:p>
-      <w:fldSimple w:instr=" MERGEFIELD  ${awards}  \* MERGEFORMAT ">
-        <w:r>
-          <w:rPr>
-            <w:noProof/>
-          </w:rPr>
-          <w:t>«${awards}»</w:t>
-        </w:r>
-      </w:fldSimple>
+      <w:pPr>
+        <w:pStyle w:val="ListParagraph"/>
+        <w:numPr>
+          <w:ilvl w:val="0"/>
+          <w:numId w:val="16"/>
+        </w:numPr>
+      </w:pPr>
+      <w:r>
+        <w:fldChar w:fldCharType="begin"/>
+      </w:r>
+      <w:r>
+        <w:instrText xml:space="preserve"> MERGEFIELD  ${a.name}  \* MERGEFORMAT </w:instrText>
+      </w:r>
+      <w:r>
+        <w:fldChar w:fldCharType="separate"/>
+      </w:r>
+      <w:r>
+        <w:rPr>
+          <w:noProof/>
+        </w:rPr>
+        <w:t>«${a.name}»</w:t>
+      </w:r>
+      <w:r>
+        <w:rPr>
+          <w:noProof/>
+        </w:rPr>
+        <w:fldChar w:fldCharType="end"/>
+      </w:r>
+      <w:r>
+        <w:rPr>
+          <w:noProof/>
+        </w:rPr>
+        <w:t xml:space="preserve"> (</w:t>
+      </w:r>
+      <w:r>
+        <w:rPr>
+          <w:noProof/>
+        </w:rPr>
+        <w:fldChar w:fldCharType="begin"/>
+      </w:r>
+      <w:r>
+        <w:rPr>
+          <w:noProof/>
+        </w:rPr>
+        <w:instrText xml:space="preserve"> MERGEFIELD  ${a.dateOfAcquisiion}  \* MERGEFORMAT </w:instrText>
+      </w:r>
+      <w:r>
+        <w:rPr>
+          <w:noProof/>
+        </w:rPr>
+        <w:fldChar w:fldCharType="separate"/>
+      </w:r>
+      <w:r>
+        <w:rPr>
+          <w:noProof/>
+        </w:rPr>
+        <w:t>«${a.dateOfAcquisiion}»</w:t>
+      </w:r>
+      <w:r>
+        <w:rPr>
+          <w:noProof/>
+        </w:rPr>
+        <w:fldChar w:fldCharType="end"/>
+      </w:r>
+      <w:r>
+        <w:rPr>
+          <w:noProof/>
+        </w:rPr>
+        <w:t>)</w:t>
+      </w:r>
+      <w:r>
+        <w:fldChar w:fldCharType="begin"/>
+      </w:r>
+      <w:r>
+        <w:instrText xml:space="preserve"> MERGEFIELD  #end  \* MERGEFORMAT </w:instrText>
+      </w:r>
+      <w:r>
+        <w:fldChar w:fldCharType="separate"/>
+      </w:r>
+      <w:r>
+        <w:rPr>
+          <w:noProof/>
+        </w:rPr>
+        <w:t>«#end»</w:t>
+      </w:r>
+      <w:r>
+        <w:rPr>
+          <w:noProof/>
+        </w:rPr>
+        <w:fldChar w:fldCharType="end"/>
+      </w:r>
     </w:p>
     <w:sectPr>
       <w:footerReference w:type="default" r:id="rId7"/>
@@ -589,6 +854,232 @@
     </w:lvl>
   </w:abstractNum>
   <w:abstractNum w:abstractNumId="10" w15:restartNumberingAfterBreak="0">
+    <w:nsid w:val="114C3879"/>
+    <w:multiLevelType w:val="hybridMultilevel"/>
+    <w:tmpl w:val="527CF9DA"/>
+    <w:lvl w:ilvl="0" w:tplc="04090001">
+      <w:start w:val="1"/>
+      <w:numFmt w:val="bullet"/>
+      <w:lvlText w:val=""/>
+      <w:lvlJc w:val="left"/>
+      <w:pPr>
+        <w:ind w:left="720" w:hanging="360"/>
+      </w:pPr>
+      <w:rPr>
+        <w:rFonts w:ascii="Symbol" w:hAnsi="Symbol" w:hint="default"/>
+      </w:rPr>
+    </w:lvl>
+    <w:lvl w:ilvl="1" w:tplc="04090003" w:tentative="1">
+      <w:start w:val="1"/>
+      <w:numFmt w:val="bullet"/>
+      <w:lvlText w:val="o"/>
+      <w:lvlJc w:val="left"/>
+      <w:pPr>
+        <w:ind w:left="1440" w:hanging="360"/>
+      </w:pPr>
+      <w:rPr>
+        <w:rFonts w:ascii="Courier New" w:hAnsi="Courier New" w:cs="Courier New" w:hint="default"/>
+      </w:rPr>
+    </w:lvl>
+    <w:lvl w:ilvl="2" w:tplc="04090005" w:tentative="1">
+      <w:start w:val="1"/>
+      <w:numFmt w:val="bullet"/>
+      <w:lvlText w:val=""/>
+      <w:lvlJc w:val="left"/>
+      <w:pPr>
+        <w:ind w:left="2160" w:hanging="360"/>
+      </w:pPr>
+      <w:rPr>
+        <w:rFonts w:ascii="Wingdings" w:hAnsi="Wingdings" w:hint="default"/>
+      </w:rPr>
+    </w:lvl>
+    <w:lvl w:ilvl="3" w:tplc="04090001" w:tentative="1">
+      <w:start w:val="1"/>
+      <w:numFmt w:val="bullet"/>
+      <w:lvlText w:val=""/>
+      <w:lvlJc w:val="left"/>
+      <w:pPr>
+        <w:ind w:left="2880" w:hanging="360"/>
+      </w:pPr>
+      <w:rPr>
+        <w:rFonts w:ascii="Symbol" w:hAnsi="Symbol" w:hint="default"/>
+      </w:rPr>
+    </w:lvl>
+    <w:lvl w:ilvl="4" w:tplc="04090003" w:tentative="1">
+      <w:start w:val="1"/>
+      <w:numFmt w:val="bullet"/>
+      <w:lvlText w:val="o"/>
+      <w:lvlJc w:val="left"/>
+      <w:pPr>
+        <w:ind w:left="3600" w:hanging="360"/>
+      </w:pPr>
+      <w:rPr>
+        <w:rFonts w:ascii="Courier New" w:hAnsi="Courier New" w:cs="Courier New" w:hint="default"/>
+      </w:rPr>
+    </w:lvl>
+    <w:lvl w:ilvl="5" w:tplc="04090005" w:tentative="1">
+      <w:start w:val="1"/>
+      <w:numFmt w:val="bullet"/>
+      <w:lvlText w:val=""/>
+      <w:lvlJc w:val="left"/>
+      <w:pPr>
+        <w:ind w:left="4320" w:hanging="360"/>
+      </w:pPr>
+      <w:rPr>
+        <w:rFonts w:ascii="Wingdings" w:hAnsi="Wingdings" w:hint="default"/>
+      </w:rPr>
+    </w:lvl>
+    <w:lvl w:ilvl="6" w:tplc="04090001" w:tentative="1">
+      <w:start w:val="1"/>
+      <w:numFmt w:val="bullet"/>
+      <w:lvlText w:val=""/>
+      <w:lvlJc w:val="left"/>
+      <w:pPr>
+        <w:ind w:left="5040" w:hanging="360"/>
+      </w:pPr>
+      <w:rPr>
+        <w:rFonts w:ascii="Symbol" w:hAnsi="Symbol" w:hint="default"/>
+      </w:rPr>
+    </w:lvl>
+    <w:lvl w:ilvl="7" w:tplc="04090003" w:tentative="1">
+      <w:start w:val="1"/>
+      <w:numFmt w:val="bullet"/>
+      <w:lvlText w:val="o"/>
+      <w:lvlJc w:val="left"/>
+      <w:pPr>
+        <w:ind w:left="5760" w:hanging="360"/>
+      </w:pPr>
+      <w:rPr>
+        <w:rFonts w:ascii="Courier New" w:hAnsi="Courier New" w:cs="Courier New" w:hint="default"/>
+      </w:rPr>
+    </w:lvl>
+    <w:lvl w:ilvl="8" w:tplc="04090005" w:tentative="1">
+      <w:start w:val="1"/>
+      <w:numFmt w:val="bullet"/>
+      <w:lvlText w:val=""/>
+      <w:lvlJc w:val="left"/>
+      <w:pPr>
+        <w:ind w:left="6480" w:hanging="360"/>
+      </w:pPr>
+      <w:rPr>
+        <w:rFonts w:ascii="Wingdings" w:hAnsi="Wingdings" w:hint="default"/>
+      </w:rPr>
+    </w:lvl>
+  </w:abstractNum>
+  <w:abstractNum w:abstractNumId="11" w15:restartNumberingAfterBreak="0">
+    <w:nsid w:val="11A10DAE"/>
+    <w:multiLevelType w:val="hybridMultilevel"/>
+    <w:tmpl w:val="B7E675C0"/>
+    <w:lvl w:ilvl="0" w:tplc="04090001">
+      <w:start w:val="1"/>
+      <w:numFmt w:val="bullet"/>
+      <w:lvlText w:val=""/>
+      <w:lvlJc w:val="left"/>
+      <w:pPr>
+        <w:ind w:left="720" w:hanging="360"/>
+      </w:pPr>
+      <w:rPr>
+        <w:rFonts w:ascii="Symbol" w:hAnsi="Symbol" w:hint="default"/>
+      </w:rPr>
+    </w:lvl>
+    <w:lvl w:ilvl="1" w:tplc="04090003" w:tentative="1">
+      <w:start w:val="1"/>
+      <w:numFmt w:val="bullet"/>
+      <w:lvlText w:val="o"/>
+      <w:lvlJc w:val="left"/>
+      <w:pPr>
+        <w:ind w:left="1440" w:hanging="360"/>
+      </w:pPr>
+      <w:rPr>
+        <w:rFonts w:ascii="Courier New" w:hAnsi="Courier New" w:cs="Courier New" w:hint="default"/>
+      </w:rPr>
+    </w:lvl>
+    <w:lvl w:ilvl="2" w:tplc="04090005" w:tentative="1">
+      <w:start w:val="1"/>
+      <w:numFmt w:val="bullet"/>
+      <w:lvlText w:val=""/>
+      <w:lvlJc w:val="left"/>
+      <w:pPr>
+        <w:ind w:left="2160" w:hanging="360"/>
+      </w:pPr>
+      <w:rPr>
+        <w:rFonts w:ascii="Wingdings" w:hAnsi="Wingdings" w:hint="default"/>
+      </w:rPr>
+    </w:lvl>
+    <w:lvl w:ilvl="3" w:tplc="04090001" w:tentative="1">
+      <w:start w:val="1"/>
+      <w:numFmt w:val="bullet"/>
+      <w:lvlText w:val=""/>
+      <w:lvlJc w:val="left"/>
+      <w:pPr>
+        <w:ind w:left="2880" w:hanging="360"/>
+      </w:pPr>
+      <w:rPr>
+        <w:rFonts w:ascii="Symbol" w:hAnsi="Symbol" w:hint="default"/>
+      </w:rPr>
+    </w:lvl>
+    <w:lvl w:ilvl="4" w:tplc="04090003" w:tentative="1">
+      <w:start w:val="1"/>
+      <w:numFmt w:val="bullet"/>
+      <w:lvlText w:val="o"/>
+      <w:lvlJc w:val="left"/>
+      <w:pPr>
+        <w:ind w:left="3600" w:hanging="360"/>
+      </w:pPr>
+      <w:rPr>
+        <w:rFonts w:ascii="Courier New" w:hAnsi="Courier New" w:cs="Courier New" w:hint="default"/>
+      </w:rPr>
+    </w:lvl>
+    <w:lvl w:ilvl="5" w:tplc="04090005" w:tentative="1">
+      <w:start w:val="1"/>
+      <w:numFmt w:val="bullet"/>
+      <w:lvlText w:val=""/>
+      <w:lvlJc w:val="left"/>
+      <w:pPr>
+        <w:ind w:left="4320" w:hanging="360"/>
+      </w:pPr>
+      <w:rPr>
+        <w:rFonts w:ascii="Wingdings" w:hAnsi="Wingdings" w:hint="default"/>
+      </w:rPr>
+    </w:lvl>
+    <w:lvl w:ilvl="6" w:tplc="04090001" w:tentative="1">
+      <w:start w:val="1"/>
+      <w:numFmt w:val="bullet"/>
+      <w:lvlText w:val=""/>
+      <w:lvlJc w:val="left"/>
+      <w:pPr>
+        <w:ind w:left="5040" w:hanging="360"/>
+      </w:pPr>
+      <w:rPr>
+        <w:rFonts w:ascii="Symbol" w:hAnsi="Symbol" w:hint="default"/>
+      </w:rPr>
+    </w:lvl>
+    <w:lvl w:ilvl="7" w:tplc="04090003" w:tentative="1">
+      <w:start w:val="1"/>
+      <w:numFmt w:val="bullet"/>
+      <w:lvlText w:val="o"/>
+      <w:lvlJc w:val="left"/>
+      <w:pPr>
+        <w:ind w:left="5760" w:hanging="360"/>
+      </w:pPr>
+      <w:rPr>
+        <w:rFonts w:ascii="Courier New" w:hAnsi="Courier New" w:cs="Courier New" w:hint="default"/>
+      </w:rPr>
+    </w:lvl>
+    <w:lvl w:ilvl="8" w:tplc="04090005" w:tentative="1">
+      <w:start w:val="1"/>
+      <w:numFmt w:val="bullet"/>
+      <w:lvlText w:val=""/>
+      <w:lvlJc w:val="left"/>
+      <w:pPr>
+        <w:ind w:left="6480" w:hanging="360"/>
+      </w:pPr>
+      <w:rPr>
+        <w:rFonts w:ascii="Wingdings" w:hAnsi="Wingdings" w:hint="default"/>
+      </w:rPr>
+    </w:lvl>
+  </w:abstractNum>
+  <w:abstractNum w:abstractNumId="12" w15:restartNumberingAfterBreak="0">
     <w:nsid w:val="17861F35"/>
     <w:multiLevelType w:val="multilevel"/>
     <w:tmpl w:val="0409001D"/>
@@ -678,7 +1169,7 @@
       </w:pPr>
     </w:lvl>
   </w:abstractNum>
-  <w:abstractNum w:abstractNumId="11" w15:restartNumberingAfterBreak="0">
+  <w:abstractNum w:abstractNumId="13" w15:restartNumberingAfterBreak="0">
     <w:nsid w:val="4EA67B33"/>
     <w:multiLevelType w:val="multilevel"/>
     <w:tmpl w:val="0409001F"/>
@@ -768,7 +1259,7 @@
       </w:pPr>
     </w:lvl>
   </w:abstractNum>
-  <w:abstractNum w:abstractNumId="12" w15:restartNumberingAfterBreak="0">
+  <w:abstractNum w:abstractNumId="14" w15:restartNumberingAfterBreak="0">
     <w:nsid w:val="62EA6FF5"/>
     <w:multiLevelType w:val="multilevel"/>
     <w:tmpl w:val="9C7AA5DE"/>
@@ -917,7 +1408,7 @@
       </w:rPr>
     </w:lvl>
   </w:abstractNum>
-  <w:abstractNum w:abstractNumId="13" w15:restartNumberingAfterBreak="0">
+  <w:abstractNum w:abstractNumId="15" w15:restartNumberingAfterBreak="0">
     <w:nsid w:val="64BE1749"/>
     <w:multiLevelType w:val="multilevel"/>
     <w:tmpl w:val="04090023"/>
@@ -1008,8 +1499,121 @@
       </w:pPr>
     </w:lvl>
   </w:abstractNum>
+  <w:abstractNum w:abstractNumId="16" w15:restartNumberingAfterBreak="0">
+    <w:nsid w:val="73E60A58"/>
+    <w:multiLevelType w:val="hybridMultilevel"/>
+    <w:tmpl w:val="0ED098D4"/>
+    <w:lvl w:ilvl="0" w:tplc="04090001">
+      <w:start w:val="1"/>
+      <w:numFmt w:val="bullet"/>
+      <w:lvlText w:val=""/>
+      <w:lvlJc w:val="left"/>
+      <w:pPr>
+        <w:ind w:left="720" w:hanging="360"/>
+      </w:pPr>
+      <w:rPr>
+        <w:rFonts w:ascii="Symbol" w:hAnsi="Symbol" w:hint="default"/>
+      </w:rPr>
+    </w:lvl>
+    <w:lvl w:ilvl="1" w:tplc="04090003" w:tentative="1">
+      <w:start w:val="1"/>
+      <w:numFmt w:val="bullet"/>
+      <w:lvlText w:val="o"/>
+      <w:lvlJc w:val="left"/>
+      <w:pPr>
+        <w:ind w:left="1440" w:hanging="360"/>
+      </w:pPr>
+      <w:rPr>
+        <w:rFonts w:ascii="Courier New" w:hAnsi="Courier New" w:cs="Courier New" w:hint="default"/>
+      </w:rPr>
+    </w:lvl>
+    <w:lvl w:ilvl="2" w:tplc="04090005" w:tentative="1">
+      <w:start w:val="1"/>
+      <w:numFmt w:val="bullet"/>
+      <w:lvlText w:val=""/>
+      <w:lvlJc w:val="left"/>
+      <w:pPr>
+        <w:ind w:left="2160" w:hanging="360"/>
+      </w:pPr>
+      <w:rPr>
+        <w:rFonts w:ascii="Wingdings" w:hAnsi="Wingdings" w:hint="default"/>
+      </w:rPr>
+    </w:lvl>
+    <w:lvl w:ilvl="3" w:tplc="04090001" w:tentative="1">
+      <w:start w:val="1"/>
+      <w:numFmt w:val="bullet"/>
+      <w:lvlText w:val=""/>
+      <w:lvlJc w:val="left"/>
+      <w:pPr>
+        <w:ind w:left="2880" w:hanging="360"/>
+      </w:pPr>
+      <w:rPr>
+        <w:rFonts w:ascii="Symbol" w:hAnsi="Symbol" w:hint="default"/>
+      </w:rPr>
+    </w:lvl>
+    <w:lvl w:ilvl="4" w:tplc="04090003" w:tentative="1">
+      <w:start w:val="1"/>
+      <w:numFmt w:val="bullet"/>
+      <w:lvlText w:val="o"/>
+      <w:lvlJc w:val="left"/>
+      <w:pPr>
+        <w:ind w:left="3600" w:hanging="360"/>
+      </w:pPr>
+      <w:rPr>
+        <w:rFonts w:ascii="Courier New" w:hAnsi="Courier New" w:cs="Courier New" w:hint="default"/>
+      </w:rPr>
+    </w:lvl>
+    <w:lvl w:ilvl="5" w:tplc="04090005" w:tentative="1">
+      <w:start w:val="1"/>
+      <w:numFmt w:val="bullet"/>
+      <w:lvlText w:val=""/>
+      <w:lvlJc w:val="left"/>
+      <w:pPr>
+        <w:ind w:left="4320" w:hanging="360"/>
+      </w:pPr>
+      <w:rPr>
+        <w:rFonts w:ascii="Wingdings" w:hAnsi="Wingdings" w:hint="default"/>
+      </w:rPr>
+    </w:lvl>
+    <w:lvl w:ilvl="6" w:tplc="04090001" w:tentative="1">
+      <w:start w:val="1"/>
+      <w:numFmt w:val="bullet"/>
+      <w:lvlText w:val=""/>
+      <w:lvlJc w:val="left"/>
+      <w:pPr>
+        <w:ind w:left="5040" w:hanging="360"/>
+      </w:pPr>
+      <w:rPr>
+        <w:rFonts w:ascii="Symbol" w:hAnsi="Symbol" w:hint="default"/>
+      </w:rPr>
+    </w:lvl>
+    <w:lvl w:ilvl="7" w:tplc="04090003" w:tentative="1">
+      <w:start w:val="1"/>
+      <w:numFmt w:val="bullet"/>
+      <w:lvlText w:val="o"/>
+      <w:lvlJc w:val="left"/>
+      <w:pPr>
+        <w:ind w:left="5760" w:hanging="360"/>
+      </w:pPr>
+      <w:rPr>
+        <w:rFonts w:ascii="Courier New" w:hAnsi="Courier New" w:cs="Courier New" w:hint="default"/>
+      </w:rPr>
+    </w:lvl>
+    <w:lvl w:ilvl="8" w:tplc="04090005" w:tentative="1">
+      <w:start w:val="1"/>
+      <w:numFmt w:val="bullet"/>
+      <w:lvlText w:val=""/>
+      <w:lvlJc w:val="left"/>
+      <w:pPr>
+        <w:ind w:left="6480" w:hanging="360"/>
+      </w:pPr>
+      <w:rPr>
+        <w:rFonts w:ascii="Wingdings" w:hAnsi="Wingdings" w:hint="default"/>
+      </w:rPr>
+    </w:lvl>
+  </w:abstractNum>
   <w:num w:numId="1">
-    <w:abstractNumId w:val="12"/>
+    <w:abstractNumId w:val="14"/>
   </w:num>
   <w:num w:numId="2">
     <w:abstractNumId w:val="9"/>
@@ -1027,13 +1631,13 @@
     <w:abstractNumId w:val="4"/>
   </w:num>
   <w:num w:numId="7">
-    <w:abstractNumId w:val="11"/>
+    <w:abstractNumId w:val="13"/>
   </w:num>
   <w:num w:numId="8">
-    <w:abstractNumId w:val="10"/>
+    <w:abstractNumId w:val="12"/>
   </w:num>
   <w:num w:numId="9">
-    <w:abstractNumId w:val="13"/>
+    <w:abstractNumId w:val="15"/>
   </w:num>
   <w:num w:numId="10">
     <w:abstractNumId w:val="8"/>
@@ -1055,6 +1659,15 @@
     <w:lvlOverride w:ilvl="0">
       <w:startOverride w:val="1"/>
     </w:lvlOverride>
+  </w:num>
+  <w:num w:numId="16">
+    <w:abstractNumId w:val="11"/>
+  </w:num>
+  <w:num w:numId="17">
+    <w:abstractNumId w:val="10"/>
+  </w:num>
+  <w:num w:numId="18">
+    <w:abstractNumId w:val="16"/>
   </w:num>
 </w:numbering>
 </file>
@@ -12590,7 +13203,6 @@
     <w:name w:val="List Paragraph"/>
     <w:basedOn w:val="Normal"/>
     <w:uiPriority w:val="34"/>
-    <w:semiHidden/>
     <w:unhideWhenUsed/>
     <w:qFormat/>
     <w:rsid w:val="00391F5A"/>

</xml_diff>